<commit_message>
Added CertGen project folder
</commit_message>
<xml_diff>
--- a/Generating Certificates for SAM-IoT.docx
+++ b/Generating Certificates for SAM-IoT.docx
@@ -543,41 +543,13 @@
         </w:rPr>
         <w:t>“</w:t>
       </w:r>
-      <w:proofErr w:type="spellStart"/>
-      <w:r>
-        <w:rPr>
-          <w:rFonts w:ascii="Courier New" w:hAnsi="Courier New" w:cs="Courier New"/>
-          <w:sz w:val="28"/>
-          <w:szCs w:val="28"/>
-        </w:rPr>
-        <w:t>sam</w:t>
-      </w:r>
-      <w:proofErr w:type="spellEnd"/>
-      <w:r>
-        <w:rPr>
-          <w:rFonts w:ascii="Courier New" w:hAnsi="Courier New" w:cs="Courier New"/>
-          <w:sz w:val="28"/>
-          <w:szCs w:val="28"/>
-        </w:rPr>
-        <w:t>-</w:t>
-      </w:r>
-      <w:proofErr w:type="spellStart"/>
-      <w:r>
-        <w:rPr>
-          <w:rFonts w:ascii="Courier New" w:hAnsi="Courier New" w:cs="Courier New"/>
-          <w:sz w:val="28"/>
-          <w:szCs w:val="28"/>
-        </w:rPr>
-        <w:t>iot</w:t>
-      </w:r>
-      <w:proofErr w:type="spellEnd"/>
-      <w:r>
-        <w:rPr>
-          <w:rFonts w:ascii="Courier New" w:hAnsi="Courier New" w:cs="Courier New"/>
-          <w:sz w:val="28"/>
-          <w:szCs w:val="28"/>
-        </w:rPr>
-        <w:t>-provision</w:t>
+      <w:r>
+        <w:rPr>
+          <w:rFonts w:ascii="Courier New" w:hAnsi="Courier New" w:cs="Courier New"/>
+          <w:sz w:val="28"/>
+          <w:szCs w:val="28"/>
+        </w:rPr>
+        <w:t>sam-iot-provision</w:t>
       </w:r>
       <w:r>
         <w:rPr>
@@ -620,41 +592,13 @@
         </w:rPr>
         <w:t>cd [path]\</w:t>
       </w:r>
-      <w:proofErr w:type="spellStart"/>
-      <w:r>
-        <w:rPr>
-          <w:rFonts w:ascii="Courier New" w:hAnsi="Courier New" w:cs="Courier New"/>
-          <w:sz w:val="28"/>
-          <w:szCs w:val="28"/>
-        </w:rPr>
-        <w:t>sam</w:t>
-      </w:r>
-      <w:proofErr w:type="spellEnd"/>
-      <w:r>
-        <w:rPr>
-          <w:rFonts w:ascii="Courier New" w:hAnsi="Courier New" w:cs="Courier New"/>
-          <w:sz w:val="28"/>
-          <w:szCs w:val="28"/>
-        </w:rPr>
-        <w:t>-</w:t>
-      </w:r>
-      <w:proofErr w:type="spellStart"/>
-      <w:r>
-        <w:rPr>
-          <w:rFonts w:ascii="Courier New" w:hAnsi="Courier New" w:cs="Courier New"/>
-          <w:sz w:val="28"/>
-          <w:szCs w:val="28"/>
-        </w:rPr>
-        <w:t>iot</w:t>
-      </w:r>
-      <w:proofErr w:type="spellEnd"/>
-      <w:r>
-        <w:rPr>
-          <w:rFonts w:ascii="Courier New" w:hAnsi="Courier New" w:cs="Courier New"/>
-          <w:sz w:val="28"/>
-          <w:szCs w:val="28"/>
-        </w:rPr>
-        <w:t>-provision</w:t>
+      <w:r>
+        <w:rPr>
+          <w:rFonts w:ascii="Courier New" w:hAnsi="Courier New" w:cs="Courier New"/>
+          <w:sz w:val="28"/>
+          <w:szCs w:val="28"/>
+        </w:rPr>
+        <w:t>sam-iot-provision</w:t>
       </w:r>
     </w:p>
     <w:p>
@@ -1905,16 +1849,46 @@
         </w:rPr>
         <w:t>Drag &amp; drop (i.e. copy) the “</w:t>
       </w:r>
-      <w:proofErr w:type="spellStart"/>
-      <w:r>
-        <w:rPr>
-          <w:rFonts w:ascii="Courier New" w:hAnsi="Courier New" w:cs="Courier New"/>
-          <w:sz w:val="28"/>
-          <w:szCs w:val="28"/>
-        </w:rPr>
-        <w:t>SAM_IOT_WINC_PROV.hex</w:t>
-      </w:r>
-      <w:proofErr w:type="spellEnd"/>
+      <w:r>
+        <w:rPr>
+          <w:rFonts w:ascii="Courier New" w:hAnsi="Courier New" w:cs="Courier New"/>
+          <w:sz w:val="28"/>
+          <w:szCs w:val="28"/>
+        </w:rPr>
+        <w:t>SAM_I</w:t>
+      </w:r>
+      <w:r>
+        <w:rPr>
+          <w:rFonts w:ascii="Courier New" w:hAnsi="Courier New" w:cs="Courier New"/>
+          <w:sz w:val="28"/>
+          <w:szCs w:val="28"/>
+        </w:rPr>
+        <w:t>o</w:t>
+      </w:r>
+      <w:r>
+        <w:rPr>
+          <w:rFonts w:ascii="Courier New" w:hAnsi="Courier New" w:cs="Courier New"/>
+          <w:sz w:val="28"/>
+          <w:szCs w:val="28"/>
+        </w:rPr>
+        <w:t>T_</w:t>
+      </w:r>
+      <w:r>
+        <w:rPr>
+          <w:rFonts w:ascii="Courier New" w:hAnsi="Courier New" w:cs="Courier New"/>
+          <w:sz w:val="28"/>
+          <w:szCs w:val="28"/>
+        </w:rPr>
+        <w:t>CertGen</w:t>
+      </w:r>
+      <w:r>
+        <w:rPr>
+          <w:rFonts w:ascii="Courier New" w:hAnsi="Courier New" w:cs="Courier New"/>
+          <w:sz w:val="28"/>
+          <w:szCs w:val="28"/>
+        </w:rPr>
+        <w:t>.hex</w:t>
+      </w:r>
       <w:r>
         <w:rPr>
           <w:rFonts w:ascii="Arial" w:hAnsi="Arial" w:cs="Arial"/>
@@ -3677,7 +3651,31 @@
           <w:sz w:val="32"/>
           <w:szCs w:val="32"/>
         </w:rPr>
-        <w:t>SAM_IOT_WINC_PROV</w:t>
+        <w:t>SAM_I</w:t>
+      </w:r>
+      <w:r>
+        <w:rPr>
+          <w:rFonts w:ascii="Courier New" w:hAnsi="Courier New" w:cs="Courier New"/>
+          <w:sz w:val="32"/>
+          <w:szCs w:val="32"/>
+        </w:rPr>
+        <w:t>o</w:t>
+      </w:r>
+      <w:r>
+        <w:rPr>
+          <w:rFonts w:ascii="Courier New" w:hAnsi="Courier New" w:cs="Courier New"/>
+          <w:sz w:val="32"/>
+          <w:szCs w:val="32"/>
+        </w:rPr>
+        <w:t>T_WINC_</w:t>
+      </w:r>
+      <w:r>
+        <w:rPr>
+          <w:rFonts w:ascii="Courier New" w:hAnsi="Courier New" w:cs="Courier New"/>
+          <w:sz w:val="32"/>
+          <w:szCs w:val="32"/>
+        </w:rPr>
+        <w:t>CertGen</w:t>
       </w:r>
       <w:r>
         <w:rPr>

</xml_diff>